<commit_message>
Splitting bn_learn to bn_learn_synthetic and bn_learn_real, moved files around.
</commit_message>
<xml_diff>
--- a/paper/OUTLINE for PAPER, take II.docx
+++ b/paper/OUTLINE for PAPER, take II.docx
@@ -295,7 +295,18 @@
     </w:p>
     <w:p>
       <w:r>
-        <w:t>Explain that we want confidence about independence, have to invert hypothesis test.  Describe Efron’s approach.  Discuss how we fit distributions.  Show a plot.</w:t>
+        <w:t xml:space="preserve">Explain that we want confidence about independence, have to invert hypothesis test.  Describe Efron’s approach.  Discuss how we fit distributions.  </w:t>
+      </w:r>
+      <w:r>
+        <w:rPr>
+          <w:b/>
+        </w:rPr>
+        <w:t xml:space="preserve">Present theorem! </w:t>
+      </w:r>
+      <w:bookmarkStart w:id="0" w:name="_GoBack"/>
+      <w:bookmarkEnd w:id="0"/>
+      <w:r>
+        <w:t>Show a plot.</w:t>
       </w:r>
     </w:p>
     <w:p/>
@@ -444,13 +455,9 @@
       </w:r>
     </w:p>
     <w:p>
-      <w:pPr>
-        <w:rPr>
-          <w:u w:val="single"/>
-        </w:rPr>
-      </w:pPr>
-      <w:bookmarkStart w:id="0" w:name="_GoBack"/>
-      <w:bookmarkEnd w:id="0"/>
+      <w:r>
+        <w:t xml:space="preserve">KSB rocks.  Low statistical complexity.  Slow but could be parallelized.  Test inversion could be applied in many ways.  Other ways to construct sparsity boost term.  Can add this to other scores, e.g. for learning Copula BNs.  </w:t>
+      </w:r>
     </w:p>
     <w:sectPr>
       <w:pgSz w:w="12240" w:h="15840"/>

</xml_diff>

<commit_message>
Added kernel likelihood computation, fixed bug in kci_classifier (was computing p-values for unconditional independence testing using incorrect moments), removed last variable from wine data, moved normalization and discretization to learn_structure.
</commit_message>
<xml_diff>
--- a/paper/OUTLINE for PAPER, take II.docx
+++ b/paper/OUTLINE for PAPER, take II.docx
@@ -257,7 +257,13 @@
     </w:p>
     <w:p>
       <w:r>
-        <w:t>Here is our score.  The first term is a pseudo-likelihood.  The second term follows the SparsityBoost framework (explain that).</w:t>
+        <w:t>Here is our sco</w:t>
+      </w:r>
+      <w:r>
+        <w:t>re.  The first term is the likelihood conditioned on w.</w:t>
+      </w:r>
+      <w:r>
+        <w:t xml:space="preserve">  The second term follows the SparsityBoost framework (explain that).</w:t>
       </w:r>
     </w:p>
     <w:p/>
@@ -271,12 +277,18 @@
         <w:rPr>
           <w:u w:val="single"/>
         </w:rPr>
-        <w:t>Pseudo-likelihood term</w:t>
-      </w:r>
-    </w:p>
-    <w:p>
-      <w:r>
-        <w:t>Equivalent to ML under the assumption linear-in-RKHS assumption, plus Gaussian noise.</w:t>
+        <w:t>Likelihood</w:t>
+      </w:r>
+      <w:r>
+        <w:rPr>
+          <w:u w:val="single"/>
+        </w:rPr>
+        <w:t xml:space="preserve"> term</w:t>
+      </w:r>
+    </w:p>
+    <w:p>
+      <w:r>
+        <w:t>Equivalent to ML under the assumption linear-in-RKHS, plus Gaussian noise.</w:t>
       </w:r>
     </w:p>
     <w:p/>
@@ -302,162 +314,165 @@
           <w:b/>
         </w:rPr>
         <w:t xml:space="preserve">Present theorem! </w:t>
+      </w:r>
+      <w:r>
+        <w:t>Show a plot.</w:t>
+      </w:r>
+    </w:p>
+    <w:p/>
+    <w:p>
+      <w:pPr>
+        <w:rPr>
+          <w:u w:val="single"/>
+        </w:rPr>
+      </w:pPr>
+      <w:r>
+        <w:rPr>
+          <w:u w:val="single"/>
+        </w:rPr>
+        <w:t>NUMERICAL EXPERIMENTS</w:t>
+      </w:r>
+    </w:p>
+    <w:p>
+      <w:pPr>
+        <w:pStyle w:val="ListParagraph"/>
+        <w:numPr>
+          <w:ilvl w:val="0"/>
+          <w:numId w:val="2"/>
+        </w:numPr>
+      </w:pPr>
+      <w:r>
+        <w:t xml:space="preserve">Synthetic data: </w:t>
+      </w:r>
+    </w:p>
+    <w:p>
+      <w:pPr>
+        <w:pStyle w:val="ListParagraph"/>
+        <w:numPr>
+          <w:ilvl w:val="1"/>
+          <w:numId w:val="2"/>
+        </w:numPr>
+      </w:pPr>
+      <w:r>
+        <w:t>Describe toy networks</w:t>
+      </w:r>
+    </w:p>
+    <w:p>
+      <w:pPr>
+        <w:pStyle w:val="ListParagraph"/>
+        <w:numPr>
+          <w:ilvl w:val="1"/>
+          <w:numId w:val="2"/>
+        </w:numPr>
+      </w:pPr>
+      <w:r>
+        <w:t>Describe data model</w:t>
+      </w:r>
+    </w:p>
+    <w:p>
+      <w:pPr>
+        <w:pStyle w:val="ListParagraph"/>
+        <w:numPr>
+          <w:ilvl w:val="1"/>
+          <w:numId w:val="2"/>
+        </w:numPr>
+      </w:pPr>
+      <w:r>
+        <w:t>ROC</w:t>
+      </w:r>
+      <w:r>
+        <w:t xml:space="preserve"> curves</w:t>
+      </w:r>
+      <w:r>
+        <w:t>: KCI compared with other standard BN learning tests (esp G^2 test).  Add KCI-Bayes??</w:t>
+      </w:r>
+    </w:p>
+    <w:p>
+      <w:pPr>
+        <w:pStyle w:val="ListParagraph"/>
+        <w:numPr>
+          <w:ilvl w:val="1"/>
+          <w:numId w:val="2"/>
+        </w:numPr>
+      </w:pPr>
+      <w:r>
+        <w:t>Structure learning results.</w:t>
+      </w:r>
+    </w:p>
+    <w:p>
+      <w:pPr>
+        <w:pStyle w:val="ListParagraph"/>
+        <w:numPr>
+          <w:ilvl w:val="0"/>
+          <w:numId w:val="2"/>
+        </w:numPr>
+      </w:pPr>
+      <w:r>
+        <w:t>Real data:</w:t>
+      </w:r>
+    </w:p>
+    <w:p>
+      <w:pPr>
+        <w:pStyle w:val="ListParagraph"/>
+        <w:numPr>
+          <w:ilvl w:val="1"/>
+          <w:numId w:val="2"/>
+        </w:numPr>
+      </w:pPr>
+      <w:r>
+        <w:t>Describe three datasets</w:t>
+      </w:r>
+    </w:p>
+    <w:p>
+      <w:pPr>
+        <w:pStyle w:val="ListParagraph"/>
+        <w:numPr>
+          <w:ilvl w:val="1"/>
+          <w:numId w:val="2"/>
+        </w:numPr>
+      </w:pPr>
+      <w:r>
+        <w:t>Show structure learning results (LL-test)</w:t>
+      </w:r>
+    </w:p>
+    <w:p>
+      <w:pPr>
+        <w:pStyle w:val="ListParagraph"/>
+        <w:numPr>
+          <w:ilvl w:val="1"/>
+          <w:numId w:val="2"/>
+        </w:numPr>
+      </w:pPr>
+      <w:r>
+        <w:t xml:space="preserve">Show </w:t>
+      </w:r>
+      <w:r>
+        <w:t>network compared with others’ results.</w:t>
+      </w:r>
+    </w:p>
+    <w:p/>
+    <w:p>
+      <w:pPr>
+        <w:rPr>
+          <w:u w:val="single"/>
+        </w:rPr>
+      </w:pPr>
+      <w:r>
+        <w:rPr>
+          <w:u w:val="single"/>
+        </w:rPr>
+        <w:t>CONCLUSION</w:t>
+      </w:r>
+    </w:p>
+    <w:p>
+      <w:r>
+        <w:t xml:space="preserve">KSB rocks.  Low statistical complexity.  Slow but could be parallelized.  Test inversion could be applied in many ways.  Other ways to construct sparsity boost term.  Can add this to other scores, e.g. for learning Copula BNs.  </w:t>
+      </w:r>
+      <w:r>
+        <w:t xml:space="preserve">Can compute a BDE-like score, i.e. marginalize over prior over w.  </w:t>
       </w:r>
       <w:bookmarkStart w:id="0" w:name="_GoBack"/>
       <w:bookmarkEnd w:id="0"/>
-      <w:r>
-        <w:t>Show a plot.</w:t>
-      </w:r>
-    </w:p>
-    <w:p/>
-    <w:p>
-      <w:pPr>
-        <w:rPr>
-          <w:u w:val="single"/>
-        </w:rPr>
-      </w:pPr>
-      <w:r>
-        <w:rPr>
-          <w:u w:val="single"/>
-        </w:rPr>
-        <w:t>NUMERICAL EXPERIMENTS</w:t>
-      </w:r>
-    </w:p>
-    <w:p>
-      <w:pPr>
-        <w:pStyle w:val="ListParagraph"/>
-        <w:numPr>
-          <w:ilvl w:val="0"/>
-          <w:numId w:val="2"/>
-        </w:numPr>
-      </w:pPr>
-      <w:r>
-        <w:t xml:space="preserve">Synthetic data: </w:t>
-      </w:r>
-    </w:p>
-    <w:p>
-      <w:pPr>
-        <w:pStyle w:val="ListParagraph"/>
-        <w:numPr>
-          <w:ilvl w:val="1"/>
-          <w:numId w:val="2"/>
-        </w:numPr>
-      </w:pPr>
-      <w:r>
-        <w:t>Describe toy networks</w:t>
-      </w:r>
-    </w:p>
-    <w:p>
-      <w:pPr>
-        <w:pStyle w:val="ListParagraph"/>
-        <w:numPr>
-          <w:ilvl w:val="1"/>
-          <w:numId w:val="2"/>
-        </w:numPr>
-      </w:pPr>
-      <w:r>
-        <w:t>Describe data model</w:t>
-      </w:r>
-    </w:p>
-    <w:p>
-      <w:pPr>
-        <w:pStyle w:val="ListParagraph"/>
-        <w:numPr>
-          <w:ilvl w:val="1"/>
-          <w:numId w:val="2"/>
-        </w:numPr>
-      </w:pPr>
-      <w:r>
-        <w:t>ROC</w:t>
-      </w:r>
-      <w:r>
-        <w:t xml:space="preserve"> curves</w:t>
-      </w:r>
-      <w:r>
-        <w:t>: KCI compared with other standard BN learning tests (esp G^2 test).  Add KCI-Bayes??</w:t>
-      </w:r>
-    </w:p>
-    <w:p>
-      <w:pPr>
-        <w:pStyle w:val="ListParagraph"/>
-        <w:numPr>
-          <w:ilvl w:val="1"/>
-          <w:numId w:val="2"/>
-        </w:numPr>
-      </w:pPr>
-      <w:r>
-        <w:t>Structure learning results.</w:t>
-      </w:r>
-    </w:p>
-    <w:p>
-      <w:pPr>
-        <w:pStyle w:val="ListParagraph"/>
-        <w:numPr>
-          <w:ilvl w:val="0"/>
-          <w:numId w:val="2"/>
-        </w:numPr>
-      </w:pPr>
-      <w:r>
-        <w:t>Real data:</w:t>
-      </w:r>
-    </w:p>
-    <w:p>
-      <w:pPr>
-        <w:pStyle w:val="ListParagraph"/>
-        <w:numPr>
-          <w:ilvl w:val="1"/>
-          <w:numId w:val="2"/>
-        </w:numPr>
-      </w:pPr>
-      <w:r>
-        <w:t>Describe three datasets</w:t>
-      </w:r>
-    </w:p>
-    <w:p>
-      <w:pPr>
-        <w:pStyle w:val="ListParagraph"/>
-        <w:numPr>
-          <w:ilvl w:val="1"/>
-          <w:numId w:val="2"/>
-        </w:numPr>
-      </w:pPr>
-      <w:r>
-        <w:t>Show structure learning results (LL-test)</w:t>
-      </w:r>
-    </w:p>
-    <w:p>
-      <w:pPr>
-        <w:pStyle w:val="ListParagraph"/>
-        <w:numPr>
-          <w:ilvl w:val="1"/>
-          <w:numId w:val="2"/>
-        </w:numPr>
-      </w:pPr>
-      <w:r>
-        <w:t xml:space="preserve">Show </w:t>
-      </w:r>
-      <w:r>
-        <w:t>network compared with others’ results.</w:t>
-      </w:r>
-    </w:p>
-    <w:p/>
-    <w:p>
-      <w:pPr>
-        <w:rPr>
-          <w:u w:val="single"/>
-        </w:rPr>
-      </w:pPr>
-      <w:r>
-        <w:rPr>
-          <w:u w:val="single"/>
-        </w:rPr>
-        <w:t>CONCLUSION</w:t>
-      </w:r>
-    </w:p>
-    <w:p>
-      <w:r>
-        <w:t xml:space="preserve">KSB rocks.  Low statistical complexity.  Slow but could be parallelized.  Test inversion could be applied in many ways.  Other ways to construct sparsity boost term.  Can add this to other scores, e.g. for learning Copula BNs.  </w:t>
-      </w:r>
     </w:p>
     <w:sectPr>
       <w:pgSz w:w="12240" w:h="15840"/>

</xml_diff>